<commit_message>
Small fix in template. Changed sorting option text. Added more comments to the WordInterface. Fixed bug where risk that where being delete could be opend. Added comments to SearchRiskStandard. App manifest added to project. Added messagebox when a risk is updated to the new version and when a risk is made project specific.
</commit_message>
<xml_diff>
--- a/Applicatie Risicoanalyse/Resources/RiskAssessmentFrontPageTemplate.docx
+++ b/Applicatie Risicoanalyse/Resources/RiskAssessmentFrontPageTemplate.docx
@@ -8,6 +8,8 @@
           <w:rFonts w:ascii="Gotham Light" w:hAnsi="Gotham Light"/>
         </w:rPr>
       </w:pPr>
+      <w:bookmarkStart w:id="0" w:name="_GoBack"/>
+      <w:bookmarkEnd w:id="0"/>
       <w:r>
         <w:rPr>
           <w:rFonts w:ascii="Gotham Light" w:hAnsi="Gotham Light"/>
@@ -157,7 +159,25 @@
           <w:b/>
           <w:sz w:val="56"/>
         </w:rPr>
-        <w:t>&lt;CustomerName&gt;</w:t>
+        <w:t>&lt;</w:t>
+      </w:r>
+      <w:proofErr w:type="spellStart"/>
+      <w:r>
+        <w:rPr>
+          <w:rFonts w:ascii="Gotham Light" w:hAnsi="Gotham Light"/>
+          <w:b/>
+          <w:sz w:val="56"/>
+        </w:rPr>
+        <w:t>CustomerName</w:t>
+      </w:r>
+      <w:proofErr w:type="spellEnd"/>
+      <w:r>
+        <w:rPr>
+          <w:rFonts w:ascii="Gotham Light" w:hAnsi="Gotham Light"/>
+          <w:b/>
+          <w:sz w:val="56"/>
+        </w:rPr>
+        <w:t>&gt;</w:t>
       </w:r>
     </w:p>
     <w:p>
@@ -267,7 +287,23 @@
           <w:sz w:val="44"/>
         </w:rPr>
         <w:tab/>
-        <w:t>&lt;MachineNumber&gt;</w:t>
+        <w:t>&lt;</w:t>
+      </w:r>
+      <w:proofErr w:type="spellStart"/>
+      <w:r>
+        <w:rPr>
+          <w:rFonts w:ascii="Gotham Light" w:hAnsi="Gotham Light"/>
+          <w:sz w:val="44"/>
+        </w:rPr>
+        <w:t>MachineNumber</w:t>
+      </w:r>
+      <w:proofErr w:type="spellEnd"/>
+      <w:r>
+        <w:rPr>
+          <w:rFonts w:ascii="Gotham Light" w:hAnsi="Gotham Light"/>
+          <w:sz w:val="44"/>
+        </w:rPr>
+        <w:t>&gt;</w:t>
       </w:r>
       <w:r>
         <w:rPr>
@@ -304,7 +340,23 @@
           <w:sz w:val="44"/>
         </w:rPr>
         <w:tab/>
-        <w:t>&lt;OrderNumber&gt;</w:t>
+        <w:t>&lt;</w:t>
+      </w:r>
+      <w:proofErr w:type="spellStart"/>
+      <w:r>
+        <w:rPr>
+          <w:rFonts w:ascii="Gotham Light" w:hAnsi="Gotham Light"/>
+          <w:sz w:val="44"/>
+        </w:rPr>
+        <w:t>OrderNumber</w:t>
+      </w:r>
+      <w:proofErr w:type="spellEnd"/>
+      <w:r>
+        <w:rPr>
+          <w:rFonts w:ascii="Gotham Light" w:hAnsi="Gotham Light"/>
+          <w:sz w:val="44"/>
+        </w:rPr>
+        <w:t>&gt;</w:t>
       </w:r>
       <w:r>
         <w:rPr>
@@ -334,7 +386,23 @@
           <w:sz w:val="44"/>
         </w:rPr>
         <w:tab/>
-        <w:t>&lt;MachineType&gt;</w:t>
+        <w:t>&lt;</w:t>
+      </w:r>
+      <w:proofErr w:type="spellStart"/>
+      <w:r>
+        <w:rPr>
+          <w:rFonts w:ascii="Gotham Light" w:hAnsi="Gotham Light"/>
+          <w:sz w:val="44"/>
+        </w:rPr>
+        <w:t>MachineType</w:t>
+      </w:r>
+      <w:proofErr w:type="spellEnd"/>
+      <w:r>
+        <w:rPr>
+          <w:rFonts w:ascii="Gotham Light" w:hAnsi="Gotham Light"/>
+          <w:sz w:val="44"/>
+        </w:rPr>
+        <w:t>&gt;</w:t>
       </w:r>
     </w:p>
     <w:p>
@@ -387,10 +455,24 @@
           <w:sz w:val="44"/>
         </w:rPr>
         <w:tab/>
-        <w:t>&lt;CurrentDate&gt;</w:t>
-      </w:r>
-      <w:bookmarkStart w:id="0" w:name="_GoBack"/>
-      <w:bookmarkEnd w:id="0"/>
+        <w:t>&lt;</w:t>
+      </w:r>
+      <w:proofErr w:type="spellStart"/>
+      <w:r>
+        <w:rPr>
+          <w:rFonts w:ascii="Gotham Light" w:hAnsi="Gotham Light"/>
+          <w:sz w:val="44"/>
+        </w:rPr>
+        <w:t>CurrentDate</w:t>
+      </w:r>
+      <w:proofErr w:type="spellEnd"/>
+      <w:r>
+        <w:rPr>
+          <w:rFonts w:ascii="Gotham Light" w:hAnsi="Gotham Light"/>
+          <w:sz w:val="44"/>
+        </w:rPr>
+        <w:t>&gt;</w:t>
+      </w:r>
     </w:p>
     <w:sectPr>
       <w:footerReference w:type="default" r:id="rId7"/>
@@ -466,11 +548,6 @@
       </w:p>
     </w:sdtContent>
   </w:sdt>
-  <w:p>
-    <w:pPr>
-      <w:pStyle w:val="Voettekst"/>
-    </w:pPr>
-  </w:p>
 </w:ftr>
 </file>
 

</xml_diff>

<commit_message>
Changed custom pagecounter to frontpage template. Added query for getting risks with a specific hazardSource. Changed generation of indexpage in riskAssessmentReport.
</commit_message>
<xml_diff>
--- a/Applicatie Risicoanalyse/Resources/RiskAssessmentFrontPageTemplate.docx
+++ b/Applicatie Risicoanalyse/Resources/RiskAssessmentFrontPageTemplate.docx
@@ -8,8 +8,6 @@
           <w:rFonts w:ascii="Gotham Light" w:hAnsi="Gotham Light"/>
         </w:rPr>
       </w:pPr>
-      <w:bookmarkStart w:id="0" w:name="_GoBack"/>
-      <w:bookmarkEnd w:id="0"/>
       <w:r>
         <w:rPr>
           <w:rFonts w:ascii="Gotham Light" w:hAnsi="Gotham Light"/>
@@ -239,14 +237,14 @@
       <w:pPr>
         <w:rPr>
           <w:rFonts w:ascii="Gotham Light" w:hAnsi="Gotham Light"/>
-          <w:sz w:val="44"/>
+          <w:sz w:val="40"/>
         </w:rPr>
       </w:pPr>
       <w:r>
         <w:rPr>
           <w:rFonts w:ascii="Gotham Light" w:hAnsi="Gotham Light"/>
           <w:b/>
-          <w:sz w:val="44"/>
+          <w:sz w:val="40"/>
         </w:rPr>
         <w:t>Machine nr.</w:t>
       </w:r>
@@ -254,7 +252,7 @@
         <w:rPr>
           <w:rFonts w:ascii="Gotham Light" w:hAnsi="Gotham Light"/>
           <w:b/>
-          <w:sz w:val="44"/>
+          <w:sz w:val="40"/>
         </w:rPr>
         <w:t xml:space="preserve"> </w:t>
       </w:r>
@@ -262,7 +260,7 @@
         <w:rPr>
           <w:rFonts w:ascii="Gotham Light" w:hAnsi="Gotham Light"/>
           <w:b/>
-          <w:sz w:val="44"/>
+          <w:sz w:val="40"/>
         </w:rPr>
         <w:t>:</w:t>
       </w:r>
@@ -270,21 +268,73 @@
         <w:rPr>
           <w:rFonts w:ascii="Gotham Light" w:hAnsi="Gotham Light"/>
           <w:b/>
-          <w:sz w:val="44"/>
+          <w:sz w:val="40"/>
         </w:rPr>
         <w:tab/>
       </w:r>
       <w:r>
         <w:rPr>
           <w:rFonts w:ascii="Gotham Light" w:hAnsi="Gotham Light"/>
-          <w:sz w:val="44"/>
+          <w:sz w:val="40"/>
         </w:rPr>
         <w:tab/>
       </w:r>
       <w:r>
         <w:rPr>
           <w:rFonts w:ascii="Gotham Light" w:hAnsi="Gotham Light"/>
-          <w:sz w:val="44"/>
+          <w:sz w:val="40"/>
+        </w:rPr>
+        <w:t>&lt;</w:t>
+      </w:r>
+      <w:proofErr w:type="spellStart"/>
+      <w:r>
+        <w:rPr>
+          <w:rFonts w:ascii="Gotham Light" w:hAnsi="Gotham Light"/>
+          <w:sz w:val="40"/>
+        </w:rPr>
+        <w:t>MachineNumber</w:t>
+      </w:r>
+      <w:proofErr w:type="spellEnd"/>
+      <w:r>
+        <w:rPr>
+          <w:rFonts w:ascii="Gotham Light" w:hAnsi="Gotham Light"/>
+          <w:sz w:val="40"/>
+        </w:rPr>
+        <w:t>&gt;</w:t>
+      </w:r>
+      <w:r>
+        <w:rPr>
+          <w:rFonts w:ascii="Gotham Light" w:hAnsi="Gotham Light"/>
+          <w:sz w:val="40"/>
+        </w:rPr>
+        <w:br/>
+      </w:r>
+      <w:r>
+        <w:rPr>
+          <w:rFonts w:ascii="Gotham Light" w:hAnsi="Gotham Light"/>
+          <w:b/>
+          <w:sz w:val="40"/>
+        </w:rPr>
+        <w:t>Order nr. :</w:t>
+      </w:r>
+      <w:r>
+        <w:rPr>
+          <w:rFonts w:ascii="Gotham Light" w:hAnsi="Gotham Light"/>
+          <w:sz w:val="40"/>
+        </w:rPr>
+        <w:tab/>
+      </w:r>
+      <w:r>
+        <w:rPr>
+          <w:rFonts w:ascii="Gotham Light" w:hAnsi="Gotham Light"/>
+          <w:sz w:val="40"/>
+        </w:rPr>
+        <w:tab/>
+      </w:r>
+      <w:r>
+        <w:rPr>
+          <w:rFonts w:ascii="Gotham Light" w:hAnsi="Gotham Light"/>
+          <w:sz w:val="40"/>
         </w:rPr>
         <w:tab/>
         <w:t>&lt;</w:t>
@@ -293,22 +343,22 @@
       <w:r>
         <w:rPr>
           <w:rFonts w:ascii="Gotham Light" w:hAnsi="Gotham Light"/>
-          <w:sz w:val="44"/>
-        </w:rPr>
-        <w:t>MachineNumber</w:t>
+          <w:sz w:val="40"/>
+        </w:rPr>
+        <w:t>OrderNumber</w:t>
       </w:r>
       <w:proofErr w:type="spellEnd"/>
       <w:r>
         <w:rPr>
           <w:rFonts w:ascii="Gotham Light" w:hAnsi="Gotham Light"/>
-          <w:sz w:val="44"/>
+          <w:sz w:val="40"/>
         </w:rPr>
         <w:t>&gt;</w:t>
       </w:r>
       <w:r>
         <w:rPr>
           <w:rFonts w:ascii="Gotham Light" w:hAnsi="Gotham Light"/>
-          <w:sz w:val="44"/>
+          <w:sz w:val="40"/>
         </w:rPr>
         <w:br/>
       </w:r>
@@ -316,28 +366,21 @@
         <w:rPr>
           <w:rFonts w:ascii="Gotham Light" w:hAnsi="Gotham Light"/>
           <w:b/>
-          <w:sz w:val="44"/>
-        </w:rPr>
-        <w:t>Order nr. :</w:t>
-      </w:r>
-      <w:r>
-        <w:rPr>
-          <w:rFonts w:ascii="Gotham Light" w:hAnsi="Gotham Light"/>
-          <w:sz w:val="44"/>
+          <w:sz w:val="40"/>
+        </w:rPr>
+        <w:t>Machine type:</w:t>
+      </w:r>
+      <w:r>
+        <w:rPr>
+          <w:rFonts w:ascii="Gotham Light" w:hAnsi="Gotham Light"/>
+          <w:sz w:val="40"/>
         </w:rPr>
         <w:tab/>
       </w:r>
       <w:r>
         <w:rPr>
           <w:rFonts w:ascii="Gotham Light" w:hAnsi="Gotham Light"/>
-          <w:sz w:val="44"/>
-        </w:rPr>
-        <w:tab/>
-      </w:r>
-      <w:r>
-        <w:rPr>
-          <w:rFonts w:ascii="Gotham Light" w:hAnsi="Gotham Light"/>
-          <w:sz w:val="44"/>
+          <w:sz w:val="40"/>
         </w:rPr>
         <w:tab/>
         <w:t>&lt;</w:t>
@@ -346,130 +389,92 @@
       <w:r>
         <w:rPr>
           <w:rFonts w:ascii="Gotham Light" w:hAnsi="Gotham Light"/>
-          <w:sz w:val="44"/>
-        </w:rPr>
-        <w:t>OrderNumber</w:t>
+          <w:sz w:val="40"/>
+        </w:rPr>
+        <w:t>MachineType</w:t>
       </w:r>
       <w:proofErr w:type="spellEnd"/>
       <w:r>
         <w:rPr>
           <w:rFonts w:ascii="Gotham Light" w:hAnsi="Gotham Light"/>
-          <w:sz w:val="44"/>
+          <w:sz w:val="40"/>
         </w:rPr>
         <w:t>&gt;</w:t>
       </w:r>
-      <w:r>
-        <w:rPr>
-          <w:rFonts w:ascii="Gotham Light" w:hAnsi="Gotham Light"/>
-          <w:sz w:val="44"/>
-        </w:rPr>
-        <w:br/>
-      </w:r>
+    </w:p>
+    <w:p>
+      <w:pPr>
+        <w:rPr>
+          <w:rFonts w:ascii="Gotham Light" w:hAnsi="Gotham Light"/>
+          <w:sz w:val="40"/>
+        </w:rPr>
+      </w:pPr>
       <w:r>
         <w:rPr>
           <w:rFonts w:ascii="Gotham Light" w:hAnsi="Gotham Light"/>
           <w:b/>
-          <w:sz w:val="44"/>
-        </w:rPr>
-        <w:t>Machine type:</w:t>
-      </w:r>
-      <w:r>
-        <w:rPr>
-          <w:rFonts w:ascii="Gotham Light" w:hAnsi="Gotham Light"/>
-          <w:sz w:val="44"/>
+          <w:sz w:val="40"/>
+        </w:rPr>
+        <w:t>Date:</w:t>
+      </w:r>
+      <w:r>
+        <w:rPr>
+          <w:rFonts w:ascii="Gotham Light" w:hAnsi="Gotham Light"/>
+          <w:b/>
+          <w:sz w:val="40"/>
         </w:rPr>
         <w:tab/>
       </w:r>
       <w:r>
         <w:rPr>
           <w:rFonts w:ascii="Gotham Light" w:hAnsi="Gotham Light"/>
-          <w:sz w:val="44"/>
+          <w:sz w:val="40"/>
         </w:rPr>
         <w:tab/>
+      </w:r>
+      <w:r>
+        <w:rPr>
+          <w:rFonts w:ascii="Gotham Light" w:hAnsi="Gotham Light"/>
+          <w:sz w:val="40"/>
+        </w:rPr>
+        <w:tab/>
+      </w:r>
+      <w:r>
+        <w:rPr>
+          <w:rFonts w:ascii="Gotham Light" w:hAnsi="Gotham Light"/>
+          <w:sz w:val="40"/>
+        </w:rPr>
+        <w:tab/>
+      </w:r>
+      <w:r>
+        <w:rPr>
+          <w:rFonts w:ascii="Gotham Light" w:hAnsi="Gotham Light"/>
+          <w:sz w:val="40"/>
+        </w:rPr>
         <w:t>&lt;</w:t>
       </w:r>
       <w:proofErr w:type="spellStart"/>
       <w:r>
         <w:rPr>
           <w:rFonts w:ascii="Gotham Light" w:hAnsi="Gotham Light"/>
-          <w:sz w:val="44"/>
-        </w:rPr>
-        <w:t>MachineType</w:t>
+          <w:sz w:val="40"/>
+        </w:rPr>
+        <w:t>Curre</w:t>
+      </w:r>
+      <w:bookmarkStart w:id="0" w:name="_GoBack"/>
+      <w:bookmarkEnd w:id="0"/>
+      <w:r>
+        <w:rPr>
+          <w:rFonts w:ascii="Gotham Light" w:hAnsi="Gotham Light"/>
+          <w:sz w:val="40"/>
+        </w:rPr>
+        <w:t>ntDate</w:t>
       </w:r>
       <w:proofErr w:type="spellEnd"/>
       <w:r>
         <w:rPr>
           <w:rFonts w:ascii="Gotham Light" w:hAnsi="Gotham Light"/>
-          <w:sz w:val="44"/>
-        </w:rPr>
-        <w:t>&gt;</w:t>
-      </w:r>
-    </w:p>
-    <w:p>
-      <w:pPr>
-        <w:rPr>
-          <w:rFonts w:ascii="Gotham Light" w:hAnsi="Gotham Light"/>
-          <w:sz w:val="44"/>
-        </w:rPr>
-      </w:pPr>
-      <w:r>
-        <w:rPr>
-          <w:rFonts w:ascii="Gotham Light" w:hAnsi="Gotham Light"/>
-          <w:b/>
-          <w:sz w:val="44"/>
-        </w:rPr>
-        <w:t>Date:</w:t>
-      </w:r>
-      <w:r>
-        <w:rPr>
-          <w:rFonts w:ascii="Gotham Light" w:hAnsi="Gotham Light"/>
-          <w:b/>
-          <w:sz w:val="44"/>
-        </w:rPr>
-        <w:tab/>
-      </w:r>
-      <w:r>
-        <w:rPr>
-          <w:rFonts w:ascii="Gotham Light" w:hAnsi="Gotham Light"/>
-          <w:sz w:val="44"/>
-        </w:rPr>
-        <w:tab/>
-      </w:r>
-      <w:r>
-        <w:rPr>
-          <w:rFonts w:ascii="Gotham Light" w:hAnsi="Gotham Light"/>
-          <w:sz w:val="44"/>
-        </w:rPr>
-        <w:tab/>
-      </w:r>
-      <w:r>
-        <w:rPr>
-          <w:rFonts w:ascii="Gotham Light" w:hAnsi="Gotham Light"/>
-          <w:sz w:val="44"/>
-        </w:rPr>
-        <w:tab/>
-      </w:r>
-      <w:r>
-        <w:rPr>
-          <w:rFonts w:ascii="Gotham Light" w:hAnsi="Gotham Light"/>
-          <w:sz w:val="44"/>
-        </w:rPr>
-        <w:tab/>
-        <w:t>&lt;</w:t>
-      </w:r>
-      <w:proofErr w:type="spellStart"/>
-      <w:r>
-        <w:rPr>
-          <w:rFonts w:ascii="Gotham Light" w:hAnsi="Gotham Light"/>
-          <w:sz w:val="44"/>
-        </w:rPr>
-        <w:t>CurrentDate</w:t>
-      </w:r>
-      <w:proofErr w:type="spellEnd"/>
-      <w:r>
-        <w:rPr>
-          <w:rFonts w:ascii="Gotham Light" w:hAnsi="Gotham Light"/>
-          <w:sz w:val="44"/>
+          <w:sz w:val="40"/>
         </w:rPr>
         <w:t>&gt;</w:t>
       </w:r>
@@ -477,7 +482,7 @@
     <w:sectPr>
       <w:footerReference w:type="default" r:id="rId7"/>
       <w:pgSz w:w="11906" w:h="16838"/>
-      <w:pgMar w:top="709" w:right="849" w:bottom="142" w:left="851" w:header="708" w:footer="708" w:gutter="0"/>
+      <w:pgMar w:top="709" w:right="849" w:bottom="142" w:left="851" w:header="708" w:footer="699" w:gutter="0"/>
       <w:cols w:space="708"/>
       <w:docGrid w:linePitch="360"/>
     </w:sectPr>
@@ -514,7 +519,7 @@
 <w:ftr xmlns:wpc="http://schemas.microsoft.com/office/word/2010/wordprocessingCanvas" xmlns:cx="http://schemas.microsoft.com/office/drawing/2014/chartex" xmlns:cx1="http://schemas.microsoft.com/office/drawing/2015/9/8/chartex" xmlns:cx2="http://schemas.microsoft.com/office/drawing/2015/10/21/chartex" xmlns:mc="http://schemas.openxmlformats.org/markup-compatibility/2006" xmlns:o="urn:schemas-microsoft-com:office:office" xmlns:r="http://schemas.openxmlformats.org/officeDocument/2006/relationships" xmlns:m="http://schemas.openxmlformats.org/officeDocument/2006/math" xmlns:v="urn:schemas-microsoft-com:vml" xmlns:wp14="http://schemas.microsoft.com/office/word/2010/wordprocessingDrawing" xmlns:wp="http://schemas.openxmlformats.org/drawingml/2006/wordprocessingDrawing" xmlns:w10="urn:schemas-microsoft-com:office:word" xmlns:w="http://schemas.openxmlformats.org/wordprocessingml/2006/main" xmlns:w14="http://schemas.microsoft.com/office/word/2010/wordml" xmlns:w15="http://schemas.microsoft.com/office/word/2012/wordml" xmlns:w16se="http://schemas.microsoft.com/office/word/2015/wordml/symex" xmlns:wpg="http://schemas.microsoft.com/office/word/2010/wordprocessingGroup" xmlns:wpi="http://schemas.microsoft.com/office/word/2010/wordprocessingInk" xmlns:wne="http://schemas.microsoft.com/office/word/2006/wordml" xmlns:wps="http://schemas.microsoft.com/office/word/2010/wordprocessingShape" mc:Ignorable="w14 w15 w16se wp14">
   <w:sdt>
     <w:sdtPr>
-      <w:id w:val="1730261058"/>
+      <w:id w:val="-314570230"/>
       <w:docPartObj>
         <w:docPartGallery w:val="Page Numbers (Bottom of Page)"/>
         <w:docPartUnique/>
@@ -522,30 +527,228 @@
     </w:sdtPr>
     <w:sdtEndPr/>
     <w:sdtContent>
-      <w:p>
-        <w:pPr>
-          <w:pStyle w:val="Voettekst"/>
-          <w:jc w:val="right"/>
-        </w:pPr>
-        <w:r>
-          <w:fldChar w:fldCharType="begin"/>
-        </w:r>
-        <w:r>
-          <w:instrText>PAGE   \* MERGEFORMAT</w:instrText>
-        </w:r>
-        <w:r>
-          <w:fldChar w:fldCharType="separate"/>
-        </w:r>
-        <w:r>
-          <w:rPr>
-            <w:noProof/>
-          </w:rPr>
-          <w:t>1</w:t>
-        </w:r>
-        <w:r>
-          <w:fldChar w:fldCharType="end"/>
-        </w:r>
-      </w:p>
+      <w:sdt>
+        <w:sdtPr>
+          <w:id w:val="1893614539"/>
+          <w:docPartObj>
+            <w:docPartGallery w:val="Page Numbers (Top of Page)"/>
+            <w:docPartUnique/>
+          </w:docPartObj>
+        </w:sdtPr>
+        <w:sdtEndPr/>
+        <w:sdtContent>
+          <w:p>
+            <w:pPr>
+              <w:pStyle w:val="Voettekst"/>
+              <w:jc w:val="center"/>
+            </w:pPr>
+            <w:r>
+              <w:rPr>
+                <w:rFonts w:ascii="Gotham Light" w:hAnsi="Gotham Light"/>
+                <w:b/>
+                <w:noProof/>
+                <w:sz w:val="40"/>
+                <w:lang w:val="en-GB" w:eastAsia="en-GB"/>
+              </w:rPr>
+              <mc:AlternateContent>
+                <mc:Choice Requires="wps">
+                  <w:drawing>
+                    <wp:anchor distT="0" distB="0" distL="114300" distR="114300" simplePos="0" relativeHeight="251659264" behindDoc="0" locked="0" layoutInCell="1" allowOverlap="1" wp14:anchorId="2CF89456" wp14:editId="575F6F8C">
+                      <wp:simplePos x="0" y="0"/>
+                      <wp:positionH relativeFrom="column">
+                        <wp:posOffset>47625</wp:posOffset>
+                      </wp:positionH>
+                      <wp:positionV relativeFrom="paragraph">
+                        <wp:posOffset>-41910</wp:posOffset>
+                      </wp:positionV>
+                      <wp:extent cx="6524625" cy="45719"/>
+                      <wp:effectExtent l="0" t="0" r="9525" b="0"/>
+                      <wp:wrapNone/>
+                      <wp:docPr id="2" name="Rechthoek 2"/>
+                      <wp:cNvGraphicFramePr/>
+                      <a:graphic xmlns:a="http://schemas.openxmlformats.org/drawingml/2006/main">
+                        <a:graphicData uri="http://schemas.microsoft.com/office/word/2010/wordprocessingShape">
+                          <wps:wsp>
+                            <wps:cNvSpPr/>
+                            <wps:spPr>
+                              <a:xfrm flipV="1">
+                                <a:off x="0" y="0"/>
+                                <a:ext cx="6524625" cy="45719"/>
+                              </a:xfrm>
+                              <a:prstGeom prst="rect">
+                                <a:avLst/>
+                              </a:prstGeom>
+                              <a:solidFill>
+                                <a:schemeClr val="accent1">
+                                  <a:lumMod val="50000"/>
+                                </a:schemeClr>
+                              </a:solidFill>
+                              <a:ln>
+                                <a:noFill/>
+                              </a:ln>
+                            </wps:spPr>
+                            <wps:style>
+                              <a:lnRef idx="2">
+                                <a:schemeClr val="accent1">
+                                  <a:shade val="50000"/>
+                                </a:schemeClr>
+                              </a:lnRef>
+                              <a:fillRef idx="1">
+                                <a:schemeClr val="accent1"/>
+                              </a:fillRef>
+                              <a:effectRef idx="0">
+                                <a:schemeClr val="accent1"/>
+                              </a:effectRef>
+                              <a:fontRef idx="minor">
+                                <a:schemeClr val="lt1"/>
+                              </a:fontRef>
+                            </wps:style>
+                            <wps:bodyPr rot="0" spcFirstLastPara="0" vertOverflow="overflow" horzOverflow="overflow" vert="horz" wrap="square" lIns="91440" tIns="45720" rIns="91440" bIns="45720" numCol="1" spcCol="0" rtlCol="0" fromWordArt="0" anchor="ctr" anchorCtr="0" forceAA="0" compatLnSpc="1">
+                              <a:prstTxWarp prst="textNoShape">
+                                <a:avLst/>
+                              </a:prstTxWarp>
+                              <a:noAutofit/>
+                            </wps:bodyPr>
+                          </wps:wsp>
+                        </a:graphicData>
+                      </a:graphic>
+                      <wp14:sizeRelH relativeFrom="margin">
+                        <wp14:pctWidth>0</wp14:pctWidth>
+                      </wp14:sizeRelH>
+                      <wp14:sizeRelV relativeFrom="margin">
+                        <wp14:pctHeight>0</wp14:pctHeight>
+                      </wp14:sizeRelV>
+                    </wp:anchor>
+                  </w:drawing>
+                </mc:Choice>
+                <mc:Fallback>
+                  <w:pict>
+                    <v:rect w14:anchorId="55FDF262" id="Rechthoek 2" o:spid="_x0000_s1026" style="position:absolute;margin-left:3.75pt;margin-top:-3.3pt;width:513.75pt;height:3.6pt;flip:y;z-index:251659264;visibility:visible;mso-wrap-style:square;mso-width-percent:0;mso-height-percent:0;mso-wrap-distance-left:9pt;mso-wrap-distance-top:0;mso-wrap-distance-right:9pt;mso-wrap-distance-bottom:0;mso-position-horizontal:absolute;mso-position-horizontal-relative:text;mso-position-vertical:absolute;mso-position-vertical-relative:text;mso-width-percent:0;mso-height-percent:0;mso-width-relative:margin;mso-height-relative:margin;v-text-anchor:middle" o:gfxdata="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" fillcolor="#1f4d78 [1604]" stroked="f" strokeweight="1pt"/>
+                  </w:pict>
+                </mc:Fallback>
+              </mc:AlternateContent>
+            </w:r>
+            <w:r>
+              <w:rPr>
+                <w:rFonts w:ascii="Gotham Light" w:hAnsi="Gotham Light"/>
+              </w:rPr>
+              <w:t>Page</w:t>
+            </w:r>
+            <w:r>
+              <w:rPr>
+                <w:rFonts w:ascii="Gotham Light" w:hAnsi="Gotham Light"/>
+              </w:rPr>
+              <w:t xml:space="preserve"> </w:t>
+            </w:r>
+            <w:r>
+              <w:rPr>
+                <w:rFonts w:ascii="Gotham Light" w:hAnsi="Gotham Light"/>
+                <w:b/>
+                <w:bCs/>
+                <w:sz w:val="24"/>
+                <w:szCs w:val="24"/>
+              </w:rPr>
+              <w:fldChar w:fldCharType="begin"/>
+            </w:r>
+            <w:r>
+              <w:rPr>
+                <w:rFonts w:ascii="Gotham Light" w:hAnsi="Gotham Light"/>
+                <w:b/>
+                <w:bCs/>
+              </w:rPr>
+              <w:instrText>PAGE</w:instrText>
+            </w:r>
+            <w:r>
+              <w:rPr>
+                <w:rFonts w:ascii="Gotham Light" w:hAnsi="Gotham Light"/>
+                <w:b/>
+                <w:bCs/>
+                <w:sz w:val="24"/>
+                <w:szCs w:val="24"/>
+              </w:rPr>
+              <w:fldChar w:fldCharType="separate"/>
+            </w:r>
+            <w:r>
+              <w:rPr>
+                <w:rFonts w:ascii="Gotham Light" w:hAnsi="Gotham Light"/>
+                <w:b/>
+                <w:bCs/>
+                <w:noProof/>
+              </w:rPr>
+              <w:t>1</w:t>
+            </w:r>
+            <w:r>
+              <w:rPr>
+                <w:rFonts w:ascii="Gotham Light" w:hAnsi="Gotham Light"/>
+                <w:b/>
+                <w:bCs/>
+                <w:sz w:val="24"/>
+                <w:szCs w:val="24"/>
+              </w:rPr>
+              <w:fldChar w:fldCharType="end"/>
+            </w:r>
+            <w:r>
+              <w:rPr>
+                <w:rFonts w:ascii="Gotham Light" w:hAnsi="Gotham Light"/>
+              </w:rPr>
+              <w:t xml:space="preserve"> of</w:t>
+            </w:r>
+            <w:r>
+              <w:rPr>
+                <w:rFonts w:ascii="Gotham Light" w:hAnsi="Gotham Light"/>
+              </w:rPr>
+              <w:t xml:space="preserve"> </w:t>
+            </w:r>
+            <w:r>
+              <w:rPr>
+                <w:rFonts w:ascii="Gotham Light" w:hAnsi="Gotham Light"/>
+                <w:b/>
+                <w:bCs/>
+                <w:sz w:val="24"/>
+                <w:szCs w:val="24"/>
+              </w:rPr>
+              <w:fldChar w:fldCharType="begin"/>
+            </w:r>
+            <w:r>
+              <w:rPr>
+                <w:rFonts w:ascii="Gotham Light" w:hAnsi="Gotham Light"/>
+                <w:b/>
+                <w:bCs/>
+              </w:rPr>
+              <w:instrText>NUMPAGES</w:instrText>
+            </w:r>
+            <w:r>
+              <w:rPr>
+                <w:rFonts w:ascii="Gotham Light" w:hAnsi="Gotham Light"/>
+                <w:b/>
+                <w:bCs/>
+                <w:sz w:val="24"/>
+                <w:szCs w:val="24"/>
+              </w:rPr>
+              <w:fldChar w:fldCharType="separate"/>
+            </w:r>
+            <w:r>
+              <w:rPr>
+                <w:rFonts w:ascii="Gotham Light" w:hAnsi="Gotham Light"/>
+                <w:b/>
+                <w:bCs/>
+                <w:noProof/>
+              </w:rPr>
+              <w:t>1</w:t>
+            </w:r>
+            <w:r>
+              <w:rPr>
+                <w:rFonts w:ascii="Gotham Light" w:hAnsi="Gotham Light"/>
+                <w:b/>
+                <w:bCs/>
+                <w:sz w:val="24"/>
+                <w:szCs w:val="24"/>
+              </w:rPr>
+              <w:fldChar w:fldCharType="end"/>
+            </w:r>
+          </w:p>
+        </w:sdtContent>
+      </w:sdt>
     </w:sdtContent>
   </w:sdt>
 </w:ftr>

</xml_diff>

<commit_message>
Added function to add text to table cell without copying the trailing enter. Changed risk index template. Changed marges in templates. Added some convenience function to wordInterface.
</commit_message>
<xml_diff>
--- a/Applicatie Risicoanalyse/Resources/RiskAssessmentFrontPageTemplate.docx
+++ b/Applicatie Risicoanalyse/Resources/RiskAssessmentFrontPageTemplate.docx
@@ -8,6 +8,8 @@
           <w:rFonts w:ascii="Gotham Light" w:hAnsi="Gotham Light"/>
         </w:rPr>
       </w:pPr>
+      <w:bookmarkStart w:id="0" w:name="_GoBack"/>
+      <w:bookmarkEnd w:id="0"/>
       <w:r>
         <w:rPr>
           <w:rFonts w:ascii="Gotham Light" w:hAnsi="Gotham Light"/>
@@ -18,10 +20,10 @@
           <wp:anchor distT="0" distB="0" distL="114300" distR="114300" simplePos="0" relativeHeight="251658240" behindDoc="1" locked="0" layoutInCell="1" allowOverlap="1" wp14:anchorId="24EC4CDA" wp14:editId="184CFD4C">
             <wp:simplePos x="0" y="0"/>
             <wp:positionH relativeFrom="column">
-              <wp:posOffset>3137061</wp:posOffset>
+              <wp:posOffset>2752694</wp:posOffset>
             </wp:positionH>
             <wp:positionV relativeFrom="page">
-              <wp:posOffset>160760</wp:posOffset>
+              <wp:posOffset>160655</wp:posOffset>
             </wp:positionV>
             <wp:extent cx="3563716" cy="1155560"/>
             <wp:effectExtent l="0" t="0" r="0" b="6985"/>
@@ -459,16 +461,7 @@
           <w:rFonts w:ascii="Gotham Light" w:hAnsi="Gotham Light"/>
           <w:sz w:val="40"/>
         </w:rPr>
-        <w:t>Curre</w:t>
-      </w:r>
-      <w:bookmarkStart w:id="0" w:name="_GoBack"/>
-      <w:bookmarkEnd w:id="0"/>
-      <w:r>
-        <w:rPr>
-          <w:rFonts w:ascii="Gotham Light" w:hAnsi="Gotham Light"/>
-          <w:sz w:val="40"/>
-        </w:rPr>
-        <w:t>ntDate</w:t>
+        <w:t>CurrentDate</w:t>
       </w:r>
       <w:proofErr w:type="spellEnd"/>
       <w:r>
@@ -481,8 +474,8 @@
     </w:p>
     <w:sectPr>
       <w:footerReference w:type="default" r:id="rId7"/>
-      <w:pgSz w:w="11906" w:h="16838"/>
-      <w:pgMar w:top="709" w:right="849" w:bottom="142" w:left="851" w:header="708" w:footer="699" w:gutter="0"/>
+      <w:pgSz w:w="11906" w:h="16838" w:code="9"/>
+      <w:pgMar w:top="709" w:right="567" w:bottom="363" w:left="1474" w:header="709" w:footer="697" w:gutter="0"/>
       <w:cols w:space="708"/>
       <w:docGrid w:linePitch="360"/>
     </w:sectPr>
@@ -540,6 +533,9 @@
           <w:p>
             <w:pPr>
               <w:pStyle w:val="Voettekst"/>
+              <w:tabs>
+                <w:tab w:val="clear" w:pos="9026"/>
+              </w:tabs>
               <w:jc w:val="center"/>
             </w:pPr>
             <w:r>
@@ -556,13 +552,13 @@
                     <wp:anchor distT="0" distB="0" distL="114300" distR="114300" simplePos="0" relativeHeight="251659264" behindDoc="0" locked="0" layoutInCell="1" allowOverlap="1" wp14:anchorId="2CF89456" wp14:editId="575F6F8C">
                       <wp:simplePos x="0" y="0"/>
                       <wp:positionH relativeFrom="column">
-                        <wp:posOffset>47625</wp:posOffset>
+                        <wp:posOffset>-50806</wp:posOffset>
                       </wp:positionH>
                       <wp:positionV relativeFrom="paragraph">
-                        <wp:posOffset>-41910</wp:posOffset>
+                        <wp:posOffset>-42237</wp:posOffset>
                       </wp:positionV>
-                      <wp:extent cx="6524625" cy="45719"/>
-                      <wp:effectExtent l="0" t="0" r="9525" b="0"/>
+                      <wp:extent cx="6228784" cy="45719"/>
+                      <wp:effectExtent l="0" t="0" r="635" b="0"/>
                       <wp:wrapNone/>
                       <wp:docPr id="2" name="Rechthoek 2"/>
                       <wp:cNvGraphicFramePr/>
@@ -573,7 +569,7 @@
                             <wps:spPr>
                               <a:xfrm flipV="1">
                                 <a:off x="0" y="0"/>
-                                <a:ext cx="6524625" cy="45719"/>
+                                <a:ext cx="6228784" cy="45719"/>
                               </a:xfrm>
                               <a:prstGeom prst="rect">
                                 <a:avLst/>
@@ -623,7 +619,7 @@
                 </mc:Choice>
                 <mc:Fallback>
                   <w:pict>
-                    <v:rect w14:anchorId="55FDF262" id="Rechthoek 2" o:spid="_x0000_s1026" style="position:absolute;margin-left:3.75pt;margin-top:-3.3pt;width:513.75pt;height:3.6pt;flip:y;z-index:251659264;visibility:visible;mso-wrap-style:square;mso-width-percent:0;mso-height-percent:0;mso-wrap-distance-left:9pt;mso-wrap-distance-top:0;mso-wrap-distance-right:9pt;mso-wrap-distance-bottom:0;mso-position-horizontal:absolute;mso-position-horizontal-relative:text;mso-position-vertical:absolute;mso-position-vertical-relative:text;mso-width-percent:0;mso-height-percent:0;mso-width-relative:margin;mso-height-relative:margin;v-text-anchor:middle" o:gfxdata="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" fillcolor="#1f4d78 [1604]" stroked="f" strokeweight="1pt"/>
+                    <v:rect w14:anchorId="51EA6204" id="Rechthoek 2" o:spid="_x0000_s1026" style="position:absolute;margin-left:-4pt;margin-top:-3.35pt;width:490.45pt;height:3.6pt;flip:y;z-index:251659264;visibility:visible;mso-wrap-style:square;mso-width-percent:0;mso-height-percent:0;mso-wrap-distance-left:9pt;mso-wrap-distance-top:0;mso-wrap-distance-right:9pt;mso-wrap-distance-bottom:0;mso-position-horizontal:absolute;mso-position-horizontal-relative:text;mso-position-vertical:absolute;mso-position-vertical-relative:text;mso-width-percent:0;mso-height-percent:0;mso-width-relative:margin;mso-height-relative:margin;v-text-anchor:middle" o:gfxdata="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" fillcolor="#1f4d78 [1604]" stroked="f" strokeweight="1pt"/>
                   </w:pict>
                 </mc:Fallback>
               </mc:AlternateContent>

</xml_diff>

<commit_message>
Added check if exposed person name is in template. Made all templates use build type Content. Added generation byte[] too globals.
</commit_message>
<xml_diff>
--- a/Applicatie Risicoanalyse/Resources/RiskAssessmentFrontPageTemplate.docx
+++ b/Applicatie Risicoanalyse/Resources/RiskAssessmentFrontPageTemplate.docx
@@ -8,8 +8,6 @@
           <w:rFonts w:ascii="Gotham Light" w:hAnsi="Gotham Light"/>
         </w:rPr>
       </w:pPr>
-      <w:bookmarkStart w:id="0" w:name="_GoBack"/>
-      <w:bookmarkEnd w:id="0"/>
       <w:r>
         <w:rPr>
           <w:rFonts w:ascii="Gotham Light" w:hAnsi="Gotham Light"/>
@@ -134,6 +132,8 @@
         </w:rPr>
         <w:t>MENT REPORT</w:t>
       </w:r>
+      <w:bookmarkStart w:id="0" w:name="_GoBack"/>
+      <w:bookmarkEnd w:id="0"/>
     </w:p>
     <w:p>
       <w:pPr>
@@ -159,96 +159,160 @@
           <w:b/>
           <w:sz w:val="56"/>
         </w:rPr>
-        <w:t>&lt;</w:t>
-      </w:r>
-      <w:proofErr w:type="spellStart"/>
+        <w:t>&lt;CustomerName&gt;</w:t>
+      </w:r>
+    </w:p>
+    <w:p>
+      <w:pPr>
+        <w:rPr>
+          <w:rFonts w:ascii="Gotham Light" w:hAnsi="Gotham Light"/>
+          <w:sz w:val="48"/>
+        </w:rPr>
+      </w:pPr>
+    </w:p>
+    <w:p>
+      <w:pPr>
+        <w:rPr>
+          <w:rFonts w:ascii="Gotham Light" w:hAnsi="Gotham Light"/>
+          <w:sz w:val="48"/>
+        </w:rPr>
+      </w:pPr>
+    </w:p>
+    <w:p>
+      <w:pPr>
+        <w:rPr>
+          <w:rFonts w:ascii="Gotham Light" w:hAnsi="Gotham Light"/>
+          <w:sz w:val="48"/>
+        </w:rPr>
+      </w:pPr>
+    </w:p>
+    <w:p>
+      <w:pPr>
+        <w:rPr>
+          <w:rFonts w:ascii="Gotham Light" w:hAnsi="Gotham Light"/>
+          <w:sz w:val="48"/>
+        </w:rPr>
+      </w:pPr>
+    </w:p>
+    <w:p>
+      <w:pPr>
+        <w:rPr>
+          <w:rFonts w:ascii="Gotham Light" w:hAnsi="Gotham Light"/>
+          <w:sz w:val="18"/>
+        </w:rPr>
+      </w:pPr>
+      <w:r>
+        <w:rPr>
+          <w:rFonts w:ascii="Gotham Light" w:hAnsi="Gotham Light"/>
+          <w:sz w:val="48"/>
+        </w:rPr>
+        <w:br/>
+      </w:r>
+    </w:p>
+    <w:p>
+      <w:pPr>
+        <w:rPr>
+          <w:rFonts w:ascii="Gotham Light" w:hAnsi="Gotham Light"/>
+          <w:sz w:val="48"/>
+        </w:rPr>
+      </w:pPr>
+    </w:p>
+    <w:p>
+      <w:pPr>
+        <w:rPr>
+          <w:rFonts w:ascii="Gotham Light" w:hAnsi="Gotham Light"/>
+          <w:sz w:val="40"/>
+        </w:rPr>
+      </w:pPr>
       <w:r>
         <w:rPr>
           <w:rFonts w:ascii="Gotham Light" w:hAnsi="Gotham Light"/>
           <w:b/>
-          <w:sz w:val="56"/>
-        </w:rPr>
-        <w:t>CustomerName</w:t>
-      </w:r>
-      <w:proofErr w:type="spellEnd"/>
+          <w:sz w:val="40"/>
+        </w:rPr>
+        <w:t>Machine nr.</w:t>
+      </w:r>
       <w:r>
         <w:rPr>
           <w:rFonts w:ascii="Gotham Light" w:hAnsi="Gotham Light"/>
           <w:b/>
-          <w:sz w:val="56"/>
-        </w:rPr>
-        <w:t>&gt;</w:t>
-      </w:r>
-    </w:p>
-    <w:p>
-      <w:pPr>
-        <w:rPr>
-          <w:rFonts w:ascii="Gotham Light" w:hAnsi="Gotham Light"/>
-          <w:sz w:val="48"/>
-        </w:rPr>
-      </w:pPr>
-    </w:p>
-    <w:p>
-      <w:pPr>
-        <w:rPr>
-          <w:rFonts w:ascii="Gotham Light" w:hAnsi="Gotham Light"/>
-          <w:sz w:val="48"/>
-        </w:rPr>
-      </w:pPr>
-    </w:p>
-    <w:p>
-      <w:pPr>
-        <w:rPr>
-          <w:rFonts w:ascii="Gotham Light" w:hAnsi="Gotham Light"/>
-          <w:sz w:val="48"/>
-        </w:rPr>
-      </w:pPr>
-    </w:p>
-    <w:p>
-      <w:pPr>
-        <w:rPr>
-          <w:rFonts w:ascii="Gotham Light" w:hAnsi="Gotham Light"/>
-          <w:sz w:val="48"/>
-        </w:rPr>
-      </w:pPr>
-    </w:p>
-    <w:p>
-      <w:pPr>
-        <w:rPr>
-          <w:rFonts w:ascii="Gotham Light" w:hAnsi="Gotham Light"/>
-          <w:sz w:val="18"/>
-        </w:rPr>
-      </w:pPr>
-      <w:r>
-        <w:rPr>
-          <w:rFonts w:ascii="Gotham Light" w:hAnsi="Gotham Light"/>
-          <w:sz w:val="48"/>
+          <w:sz w:val="40"/>
+        </w:rPr>
+        <w:t xml:space="preserve"> </w:t>
+      </w:r>
+      <w:r>
+        <w:rPr>
+          <w:rFonts w:ascii="Gotham Light" w:hAnsi="Gotham Light"/>
+          <w:b/>
+          <w:sz w:val="40"/>
+        </w:rPr>
+        <w:t>:</w:t>
+      </w:r>
+      <w:r>
+        <w:rPr>
+          <w:rFonts w:ascii="Gotham Light" w:hAnsi="Gotham Light"/>
+          <w:b/>
+          <w:sz w:val="40"/>
+        </w:rPr>
+        <w:tab/>
+      </w:r>
+      <w:r>
+        <w:rPr>
+          <w:rFonts w:ascii="Gotham Light" w:hAnsi="Gotham Light"/>
+          <w:sz w:val="40"/>
+        </w:rPr>
+        <w:tab/>
+      </w:r>
+      <w:r>
+        <w:rPr>
+          <w:rFonts w:ascii="Gotham Light" w:hAnsi="Gotham Light"/>
+          <w:sz w:val="40"/>
+        </w:rPr>
+        <w:t>&lt;MachineNumber&gt;</w:t>
+      </w:r>
+      <w:r>
+        <w:rPr>
+          <w:rFonts w:ascii="Gotham Light" w:hAnsi="Gotham Light"/>
+          <w:sz w:val="40"/>
         </w:rPr>
         <w:br/>
       </w:r>
-    </w:p>
-    <w:p>
-      <w:pPr>
-        <w:rPr>
-          <w:rFonts w:ascii="Gotham Light" w:hAnsi="Gotham Light"/>
-          <w:sz w:val="48"/>
-        </w:rPr>
-      </w:pPr>
-    </w:p>
-    <w:p>
-      <w:pPr>
-        <w:rPr>
-          <w:rFonts w:ascii="Gotham Light" w:hAnsi="Gotham Light"/>
-          <w:sz w:val="40"/>
-        </w:rPr>
-      </w:pPr>
       <w:r>
         <w:rPr>
           <w:rFonts w:ascii="Gotham Light" w:hAnsi="Gotham Light"/>
           <w:b/>
           <w:sz w:val="40"/>
         </w:rPr>
-        <w:t>Machine nr.</w:t>
+        <w:t>Order nr. :</w:t>
+      </w:r>
+      <w:r>
+        <w:rPr>
+          <w:rFonts w:ascii="Gotham Light" w:hAnsi="Gotham Light"/>
+          <w:sz w:val="40"/>
+        </w:rPr>
+        <w:tab/>
+      </w:r>
+      <w:r>
+        <w:rPr>
+          <w:rFonts w:ascii="Gotham Light" w:hAnsi="Gotham Light"/>
+          <w:sz w:val="40"/>
+        </w:rPr>
+        <w:tab/>
+      </w:r>
+      <w:r>
+        <w:rPr>
+          <w:rFonts w:ascii="Gotham Light" w:hAnsi="Gotham Light"/>
+          <w:sz w:val="40"/>
+        </w:rPr>
+        <w:tab/>
+        <w:t>&lt;OrderNumber&gt;</w:t>
+      </w:r>
+      <w:r>
+        <w:rPr>
+          <w:rFonts w:ascii="Gotham Light" w:hAnsi="Gotham Light"/>
+          <w:sz w:val="40"/>
+        </w:rPr>
+        <w:br/>
       </w:r>
       <w:r>
         <w:rPr>
@@ -256,15 +320,38 @@
           <w:b/>
           <w:sz w:val="40"/>
         </w:rPr>
-        <w:t xml:space="preserve"> </w:t>
-      </w:r>
+        <w:t>Machine type:</w:t>
+      </w:r>
+      <w:r>
+        <w:rPr>
+          <w:rFonts w:ascii="Gotham Light" w:hAnsi="Gotham Light"/>
+          <w:sz w:val="40"/>
+        </w:rPr>
+        <w:tab/>
+      </w:r>
+      <w:r>
+        <w:rPr>
+          <w:rFonts w:ascii="Gotham Light" w:hAnsi="Gotham Light"/>
+          <w:sz w:val="40"/>
+        </w:rPr>
+        <w:tab/>
+        <w:t>&lt;MachineType&gt;</w:t>
+      </w:r>
+    </w:p>
+    <w:p>
+      <w:pPr>
+        <w:rPr>
+          <w:rFonts w:ascii="Gotham Light" w:hAnsi="Gotham Light"/>
+          <w:sz w:val="40"/>
+        </w:rPr>
+      </w:pPr>
       <w:r>
         <w:rPr>
           <w:rFonts w:ascii="Gotham Light" w:hAnsi="Gotham Light"/>
           <w:b/>
           <w:sz w:val="40"/>
         </w:rPr>
-        <w:t>:</w:t>
+        <w:t>Date:</w:t>
       </w:r>
       <w:r>
         <w:rPr>
@@ -286,44 +373,6 @@
           <w:rFonts w:ascii="Gotham Light" w:hAnsi="Gotham Light"/>
           <w:sz w:val="40"/>
         </w:rPr>
-        <w:t>&lt;</w:t>
-      </w:r>
-      <w:proofErr w:type="spellStart"/>
-      <w:r>
-        <w:rPr>
-          <w:rFonts w:ascii="Gotham Light" w:hAnsi="Gotham Light"/>
-          <w:sz w:val="40"/>
-        </w:rPr>
-        <w:t>MachineNumber</w:t>
-      </w:r>
-      <w:proofErr w:type="spellEnd"/>
-      <w:r>
-        <w:rPr>
-          <w:rFonts w:ascii="Gotham Light" w:hAnsi="Gotham Light"/>
-          <w:sz w:val="40"/>
-        </w:rPr>
-        <w:t>&gt;</w:t>
-      </w:r>
-      <w:r>
-        <w:rPr>
-          <w:rFonts w:ascii="Gotham Light" w:hAnsi="Gotham Light"/>
-          <w:sz w:val="40"/>
-        </w:rPr>
-        <w:br/>
-      </w:r>
-      <w:r>
-        <w:rPr>
-          <w:rFonts w:ascii="Gotham Light" w:hAnsi="Gotham Light"/>
-          <w:b/>
-          <w:sz w:val="40"/>
-        </w:rPr>
-        <w:t>Order nr. :</w:t>
-      </w:r>
-      <w:r>
-        <w:rPr>
-          <w:rFonts w:ascii="Gotham Light" w:hAnsi="Gotham Light"/>
-          <w:sz w:val="40"/>
-        </w:rPr>
         <w:tab/>
       </w:r>
       <w:r>
@@ -338,138 +387,7 @@
           <w:rFonts w:ascii="Gotham Light" w:hAnsi="Gotham Light"/>
           <w:sz w:val="40"/>
         </w:rPr>
-        <w:tab/>
-        <w:t>&lt;</w:t>
-      </w:r>
-      <w:proofErr w:type="spellStart"/>
-      <w:r>
-        <w:rPr>
-          <w:rFonts w:ascii="Gotham Light" w:hAnsi="Gotham Light"/>
-          <w:sz w:val="40"/>
-        </w:rPr>
-        <w:t>OrderNumber</w:t>
-      </w:r>
-      <w:proofErr w:type="spellEnd"/>
-      <w:r>
-        <w:rPr>
-          <w:rFonts w:ascii="Gotham Light" w:hAnsi="Gotham Light"/>
-          <w:sz w:val="40"/>
-        </w:rPr>
-        <w:t>&gt;</w:t>
-      </w:r>
-      <w:r>
-        <w:rPr>
-          <w:rFonts w:ascii="Gotham Light" w:hAnsi="Gotham Light"/>
-          <w:sz w:val="40"/>
-        </w:rPr>
-        <w:br/>
-      </w:r>
-      <w:r>
-        <w:rPr>
-          <w:rFonts w:ascii="Gotham Light" w:hAnsi="Gotham Light"/>
-          <w:b/>
-          <w:sz w:val="40"/>
-        </w:rPr>
-        <w:t>Machine type:</w:t>
-      </w:r>
-      <w:r>
-        <w:rPr>
-          <w:rFonts w:ascii="Gotham Light" w:hAnsi="Gotham Light"/>
-          <w:sz w:val="40"/>
-        </w:rPr>
-        <w:tab/>
-      </w:r>
-      <w:r>
-        <w:rPr>
-          <w:rFonts w:ascii="Gotham Light" w:hAnsi="Gotham Light"/>
-          <w:sz w:val="40"/>
-        </w:rPr>
-        <w:tab/>
-        <w:t>&lt;</w:t>
-      </w:r>
-      <w:proofErr w:type="spellStart"/>
-      <w:r>
-        <w:rPr>
-          <w:rFonts w:ascii="Gotham Light" w:hAnsi="Gotham Light"/>
-          <w:sz w:val="40"/>
-        </w:rPr>
-        <w:t>MachineType</w:t>
-      </w:r>
-      <w:proofErr w:type="spellEnd"/>
-      <w:r>
-        <w:rPr>
-          <w:rFonts w:ascii="Gotham Light" w:hAnsi="Gotham Light"/>
-          <w:sz w:val="40"/>
-        </w:rPr>
-        <w:t>&gt;</w:t>
-      </w:r>
-    </w:p>
-    <w:p>
-      <w:pPr>
-        <w:rPr>
-          <w:rFonts w:ascii="Gotham Light" w:hAnsi="Gotham Light"/>
-          <w:sz w:val="40"/>
-        </w:rPr>
-      </w:pPr>
-      <w:r>
-        <w:rPr>
-          <w:rFonts w:ascii="Gotham Light" w:hAnsi="Gotham Light"/>
-          <w:b/>
-          <w:sz w:val="40"/>
-        </w:rPr>
-        <w:t>Date:</w:t>
-      </w:r>
-      <w:r>
-        <w:rPr>
-          <w:rFonts w:ascii="Gotham Light" w:hAnsi="Gotham Light"/>
-          <w:b/>
-          <w:sz w:val="40"/>
-        </w:rPr>
-        <w:tab/>
-      </w:r>
-      <w:r>
-        <w:rPr>
-          <w:rFonts w:ascii="Gotham Light" w:hAnsi="Gotham Light"/>
-          <w:sz w:val="40"/>
-        </w:rPr>
-        <w:tab/>
-      </w:r>
-      <w:r>
-        <w:rPr>
-          <w:rFonts w:ascii="Gotham Light" w:hAnsi="Gotham Light"/>
-          <w:sz w:val="40"/>
-        </w:rPr>
-        <w:tab/>
-      </w:r>
-      <w:r>
-        <w:rPr>
-          <w:rFonts w:ascii="Gotham Light" w:hAnsi="Gotham Light"/>
-          <w:sz w:val="40"/>
-        </w:rPr>
-        <w:tab/>
-      </w:r>
-      <w:r>
-        <w:rPr>
-          <w:rFonts w:ascii="Gotham Light" w:hAnsi="Gotham Light"/>
-          <w:sz w:val="40"/>
-        </w:rPr>
-        <w:t>&lt;</w:t>
-      </w:r>
-      <w:proofErr w:type="spellStart"/>
-      <w:r>
-        <w:rPr>
-          <w:rFonts w:ascii="Gotham Light" w:hAnsi="Gotham Light"/>
-          <w:sz w:val="40"/>
-        </w:rPr>
-        <w:t>CurrentDate</w:t>
-      </w:r>
-      <w:proofErr w:type="spellEnd"/>
-      <w:r>
-        <w:rPr>
-          <w:rFonts w:ascii="Gotham Light" w:hAnsi="Gotham Light"/>
-          <w:sz w:val="40"/>
-        </w:rPr>
-        <w:t>&gt;</w:t>
+        <w:t>&lt;CurrentDate&gt;</w:t>
       </w:r>
     </w:p>
     <w:sectPr>

</xml_diff>